<commit_message>
update answer key files
</commit_message>
<xml_diff>
--- a/Homework01_AnswerKey.docx
+++ b/Homework01_AnswerKey.docx
@@ -2095,7 +2095,192 @@
         <w:rPr>
           <w:rStyle w:val="NormalTok"/>
         </w:rPr>
-        <w:t xml:space="preserve">()</w:t>
+        <w:t xml:space="preserve">(</w:t>
+      </w:r>
+      <w:r>
+        <w:rPr>
+          <w:rStyle w:val="DataTypeTok"/>
+        </w:rPr>
+        <w:t xml:space="preserve">col.names=</w:t>
+      </w:r>
+      <w:r>
+        <w:rPr>
+          <w:rStyle w:val="KeywordTok"/>
+        </w:rPr>
+        <w:t xml:space="preserve">c</w:t>
+      </w:r>
+      <w:r>
+        <w:rPr>
+          <w:rStyle w:val="NormalTok"/>
+        </w:rPr>
+        <w:t xml:space="preserve">(</w:t>
+      </w:r>
+      <w:r>
+        <w:rPr>
+          <w:rStyle w:val="StringTok"/>
+        </w:rPr>
+        <w:t xml:space="preserve">"Continent"</w:t>
+      </w:r>
+      <w:r>
+        <w:rPr>
+          <w:rStyle w:val="NormalTok"/>
+        </w:rPr>
+        <w:t xml:space="preserve">,</w:t>
+      </w:r>
+      <w:r>
+        <w:rPr>
+          <w:rStyle w:val="StringTok"/>
+        </w:rPr>
+        <w:t xml:space="preserve">"Average Life Exp"</w:t>
+      </w:r>
+      <w:r>
+        <w:rPr>
+          <w:rStyle w:val="NormalTok"/>
+        </w:rPr>
+        <w:t xml:space="preserve">,</w:t>
+      </w:r>
+      <w:r>
+        <w:rPr>
+          <w:rStyle w:val="StringTok"/>
+        </w:rPr>
+        <w:t xml:space="preserve">"SD Life Exp"</w:t>
+      </w:r>
+      <w:r>
+        <w:rPr>
+          <w:rStyle w:val="NormalTok"/>
+        </w:rPr>
+        <w:t xml:space="preserve">),</w:t>
+      </w:r>
+      <w:r>
+        <w:br w:type="textWrapping"/>
+      </w:r>
+      <w:r>
+        <w:rPr>
+          <w:rStyle w:val="NormalTok"/>
+        </w:rPr>
+        <w:t xml:space="preserve"> </w:t>
+      </w:r>
+      <w:r>
+        <w:rPr>
+          <w:rStyle w:val="NormalTok"/>
+        </w:rPr>
+        <w:t xml:space="preserve"> </w:t>
+      </w:r>
+      <w:r>
+        <w:rPr>
+          <w:rStyle w:val="NormalTok"/>
+        </w:rPr>
+        <w:t xml:space="preserve"> </w:t>
+      </w:r>
+      <w:r>
+        <w:rPr>
+          <w:rStyle w:val="NormalTok"/>
+        </w:rPr>
+        <w:t xml:space="preserve"> </w:t>
+      </w:r>
+      <w:r>
+        <w:rPr>
+          <w:rStyle w:val="NormalTok"/>
+        </w:rPr>
+        <w:t xml:space="preserve"> </w:t>
+      </w:r>
+      <w:r>
+        <w:rPr>
+          <w:rStyle w:val="NormalTok"/>
+        </w:rPr>
+        <w:t xml:space="preserve"> </w:t>
+      </w:r>
+      <w:r>
+        <w:rPr>
+          <w:rStyle w:val="NormalTok"/>
+        </w:rPr>
+        <w:t xml:space="preserve"> </w:t>
+      </w:r>
+      <w:r>
+        <w:rPr>
+          <w:rStyle w:val="NormalTok"/>
+        </w:rPr>
+        <w:t xml:space="preserve"> </w:t>
+      </w:r>
+      <w:r>
+        <w:rPr>
+          <w:rStyle w:val="NormalTok"/>
+        </w:rPr>
+        <w:t xml:space="preserve"> </w:t>
+      </w:r>
+      <w:r>
+        <w:rPr>
+          <w:rStyle w:val="NormalTok"/>
+        </w:rPr>
+        <w:t xml:space="preserve"> </w:t>
+      </w:r>
+      <w:r>
+        <w:rPr>
+          <w:rStyle w:val="NormalTok"/>
+        </w:rPr>
+        <w:t xml:space="preserve"> </w:t>
+      </w:r>
+      <w:r>
+        <w:rPr>
+          <w:rStyle w:val="NormalTok"/>
+        </w:rPr>
+        <w:t xml:space="preserve"> </w:t>
+      </w:r>
+      <w:r>
+        <w:rPr>
+          <w:rStyle w:val="NormalTok"/>
+        </w:rPr>
+        <w:t xml:space="preserve"> </w:t>
+      </w:r>
+      <w:r>
+        <w:rPr>
+          <w:rStyle w:val="NormalTok"/>
+        </w:rPr>
+        <w:t xml:space="preserve"> </w:t>
+      </w:r>
+      <w:r>
+        <w:rPr>
+          <w:rStyle w:val="NormalTok"/>
+        </w:rPr>
+        <w:t xml:space="preserve"> </w:t>
+      </w:r>
+      <w:r>
+        <w:rPr>
+          <w:rStyle w:val="NormalTok"/>
+        </w:rPr>
+        <w:t xml:space="preserve"> </w:t>
+      </w:r>
+      <w:r>
+        <w:rPr>
+          <w:rStyle w:val="NormalTok"/>
+        </w:rPr>
+        <w:t xml:space="preserve"> </w:t>
+      </w:r>
+      <w:r>
+        <w:rPr>
+          <w:rStyle w:val="DataTypeTok"/>
+        </w:rPr>
+        <w:t xml:space="preserve">caption=</w:t>
+      </w:r>
+      <w:r>
+        <w:rPr>
+          <w:rStyle w:val="StringTok"/>
+        </w:rPr>
+        <w:t xml:space="preserve">"Means and SD for Life Expectancy by Continent"</w:t>
+      </w:r>
+      <w:r>
+        <w:rPr>
+          <w:rStyle w:val="NormalTok"/>
+        </w:rPr>
+        <w:t xml:space="preserve">)</w:t>
+      </w:r>
+    </w:p>
+    <w:p>
+      <w:pPr>
+        <w:pStyle w:val="TableCaption"/>
+      </w:pPr>
+      <w:r>
+        <w:t xml:space="preserve">Means and SD for Life Expectancy by Continent</w:t>
       </w:r>
     </w:p>
     <w:tbl>
@@ -2103,6 +2288,7 @@
         <w:tblStyle w:val="TableNormal"/>
         <w:tblW w:type="pct" w:w="0.0"/>
         <w:tblLook w:firstRow="1"/>
+        <w:tblCaption w:val="Means and SD for Life Expectancy by Continent"/>
       </w:tblPr>
       <w:tblGrid/>
       <w:tr>
@@ -2122,7 +2308,7 @@
               <w:jc w:val="left"/>
             </w:pPr>
             <w:r>
-              <w:t xml:space="preserve">continent</w:t>
+              <w:t xml:space="preserve">Continent</w:t>
             </w:r>
           </w:p>
         </w:tc>
@@ -2139,7 +2325,7 @@
               <w:jc w:val="right"/>
             </w:pPr>
             <w:r>
-              <w:t xml:space="preserve">avgLifeExp</w:t>
+              <w:t xml:space="preserve">Average Life Exp</w:t>
             </w:r>
           </w:p>
         </w:tc>
@@ -2156,7 +2342,7 @@
               <w:jc w:val="right"/>
             </w:pPr>
             <w:r>
-              <w:t xml:space="preserve">sdLifeExp</w:t>
+              <w:t xml:space="preserve">SD Life Exp</w:t>
             </w:r>
           </w:p>
         </w:tc>
@@ -6628,7 +6814,7 @@
         <w:pStyle w:val="FirstParagraph"/>
       </w:pPr>
       <w:r>
-        <w:t xml:space="preserve">Everyone got their homework 01 saved to PDF and uploaded to CANVAS. And everyone emailed their Github accounts to us.</w:t>
+        <w:t xml:space="preserve">Everyone got their homework 01 saved to PDF and uploaded to CANVAS (YEA!). And everyone emailed their Github accounts to us.</w:t>
       </w:r>
     </w:p>
     <w:p>
@@ -6656,7 +6842,7 @@
         <w:t xml:space="preserve">*.Rproj</w:t>
       </w:r>
       <w:r>
-        <w:t xml:space="preserve">) files. You can have just 1</w:t>
+        <w:t xml:space="preserve">) files. You can have just one</w:t>
       </w:r>
       <w:r>
         <w:t xml:space="preserve"> </w:t>
@@ -6671,7 +6857,7 @@
         <w:t xml:space="preserve"> </w:t>
       </w:r>
       <w:r>
-        <w:t xml:space="preserve">file since all this file has in it is the details on your R environment and project options including the link to the Github repository for that project. There should only be 1 R project for 1 Github Repository (for now).</w:t>
+        <w:t xml:space="preserve">file since all this file has in it is the details on your R environment and project options including the link to the Github repository for that project. There should only be one R project for one Github Repository (for now).</w:t>
       </w:r>
     </w:p>
     <w:p>
@@ -6723,16 +6909,16 @@
         <w:t xml:space="preserve"> </w:t>
       </w:r>
       <w:r>
-        <w:t xml:space="preserve">file and then turned that in as their homework. Other created a new RMD file (SaveAs) as something like</w:t>
-      </w:r>
-      <w:r>
-        <w:t xml:space="preserve"> </w:t>
-      </w:r>
-      <w:r>
-        <w:rPr>
-          <w:rStyle w:val="VerbatimChar"/>
-        </w:rPr>
-        <w:t xml:space="preserve">Homework 1.Rmd</w:t>
+        <w:t xml:space="preserve">file and then turned that in as their homework. Others created a new RMD file (SaveAs) as something like</w:t>
+      </w:r>
+      <w:r>
+        <w:t xml:space="preserve"> </w:t>
+      </w:r>
+      <w:r>
+        <w:rPr>
+          <w:rStyle w:val="VerbatimChar"/>
+        </w:rPr>
+        <w:t xml:space="preserve">Homework01.Rmd</w:t>
       </w:r>
       <w:r>
         <w:t xml:space="preserve"> </w:t>
@@ -6748,14 +6934,14 @@
       <w:bookmarkStart w:id="66" w:name="all-in-all---good-job-everyone"/>
       <w:bookmarkEnd w:id="66"/>
       <w:r>
-        <w:t xml:space="preserve">** All in All - GOOD JOB EVERYONE **</w:t>
+        <w:t xml:space="preserve">** All in All - GOOD JOB EVERYONE! **</w:t>
       </w:r>
     </w:p>
     <w:p>
       <w:pPr>
         <w:pStyle w:val="Heading3"/>
       </w:pPr>
-      <w:bookmarkStart w:id="67" w:name="sessioninfo"/>
+      <w:bookmarkStart w:id="67" w:name="sessioninfo-a-good-practice---add-end-of-document"/>
       <w:bookmarkEnd w:id="67"/>
       <w:r>
         <w:rPr>
@@ -6763,10 +6949,24 @@
         </w:rPr>
         <w:t xml:space="preserve">sessionInfo()</w:t>
       </w:r>
+      <w:r>
+        <w:t xml:space="preserve"> </w:t>
+      </w:r>
+      <w:r>
+        <w:t xml:space="preserve">A Good Practice - Add @ End of Document</w:t>
+      </w:r>
     </w:p>
     <w:p>
       <w:pPr>
         <w:pStyle w:val="FirstParagraph"/>
+      </w:pPr>
+      <w:r>
+        <w:t xml:space="preserve">It is a good idea and practice to ALWAYS add the details of your current "R Session" that produced the document or report. This way, anyone reading your document - including you days, week or years from now - will know which version of R, which packages and on which computer system the document was produced. Simply add the following note and R chunk at the end of your documents.</w:t>
+      </w:r>
+    </w:p>
+    <w:p>
+      <w:pPr>
+        <w:pStyle w:val="BodyText"/>
       </w:pPr>
       <w:r>
         <w:rPr>
@@ -7142,7 +7342,7 @@
     </w:lvl>
   </w:abstractNum>
   <w:abstractNum w:abstractNumId="990">
-    <w:nsid w:val="aec1a9f0"/>
+    <w:nsid w:val="6fd933a8"/>
     <w:multiLevelType w:val="multilevel"/>
     <w:lvl w:ilvl="0">
       <w:numFmt w:val="bullet"/>
@@ -7223,7 +7423,7 @@
     </w:lvl>
   </w:abstractNum>
   <w:abstractNum w:abstractNumId="99411">
-    <w:nsid w:val="4a3844bc"/>
+    <w:nsid w:val="d66811ac"/>
     <w:multiLevelType w:val="multilevel"/>
     <w:lvl w:ilvl="0">
       <w:start w:val="1"/>
@@ -7311,7 +7511,7 @@
     </w:lvl>
   </w:abstractNum>
   <w:abstractNum w:abstractNumId="991">
-    <w:nsid w:val="79970973"/>
+    <w:nsid w:val="1c0e341b"/>
     <w:multiLevelType w:val="multilevel"/>
     <w:lvl w:ilvl="0">
       <w:numFmt w:val="bullet"/>

</xml_diff>